<commit_message>
cleaned up code, and put outputs in the output folder edited report added main.py, which can be used to get the output
</commit_message>
<xml_diff>
--- a/Report.docx
+++ b/Report.docx
@@ -111,7 +111,23 @@
           <w:rFonts w:asciiTheme="majorHAnsi" w:hAnsiTheme="majorHAnsi" w:cstheme="majorHAnsi"/>
           <w:lang w:val="en-US"/>
         </w:rPr>
-        <w:t xml:space="preserve">Before processing the data, we initialize a global array of symbols, which is a list inclusive of all seven possible symbols (e.g. ‘O’, ‘B-positive’ etc) </w:t>
+        <w:t xml:space="preserve">Before processing the data, we initialize a global array of symbols, which is a list inclusive of all seven possible symbols (e.g. ‘O’, ‘B-positive’ </w:t>
+      </w:r>
+      <w:proofErr w:type="spellStart"/>
+      <w:r>
+        <w:rPr>
+          <w:rFonts w:asciiTheme="majorHAnsi" w:hAnsiTheme="majorHAnsi" w:cstheme="majorHAnsi"/>
+          <w:lang w:val="en-US"/>
+        </w:rPr>
+        <w:t>etc</w:t>
+      </w:r>
+      <w:proofErr w:type="spellEnd"/>
+      <w:r>
+        <w:rPr>
+          <w:rFonts w:asciiTheme="majorHAnsi" w:hAnsiTheme="majorHAnsi" w:cstheme="majorHAnsi"/>
+          <w:lang w:val="en-US"/>
+        </w:rPr>
+        <w:t xml:space="preserve">) </w:t>
       </w:r>
     </w:p>
     <w:p>
@@ -141,12 +157,37 @@
           <w:lang w:val="en-US"/>
         </w:rPr>
       </w:pPr>
-      <w:r>
-        <w:rPr>
-          <w:rFonts w:cstheme="majorHAnsi"/>
-          <w:lang w:val="en-US"/>
-        </w:rPr>
-        <w:t xml:space="preserve">get_symbol_word_counts(training_file) </w:t>
+      <w:proofErr w:type="spellStart"/>
+      <w:r>
+        <w:rPr>
+          <w:rFonts w:cstheme="majorHAnsi"/>
+          <w:lang w:val="en-US"/>
+        </w:rPr>
+        <w:t>get_symbol_word_counts</w:t>
+      </w:r>
+      <w:proofErr w:type="spellEnd"/>
+      <w:r>
+        <w:rPr>
+          <w:rFonts w:cstheme="majorHAnsi"/>
+          <w:lang w:val="en-US"/>
+        </w:rPr>
+        <w:t>(</w:t>
+      </w:r>
+      <w:proofErr w:type="spellStart"/>
+      <w:r>
+        <w:rPr>
+          <w:rFonts w:cstheme="majorHAnsi"/>
+          <w:lang w:val="en-US"/>
+        </w:rPr>
+        <w:t>training_file</w:t>
+      </w:r>
+      <w:proofErr w:type="spellEnd"/>
+      <w:r>
+        <w:rPr>
+          <w:rFonts w:cstheme="majorHAnsi"/>
+          <w:lang w:val="en-US"/>
+        </w:rPr>
+        <w:t xml:space="preserve">) </w:t>
       </w:r>
     </w:p>
     <w:p>
@@ -206,6 +247,7 @@
           <w:lang w:val="en-US"/>
         </w:rPr>
       </w:pPr>
+      <w:proofErr w:type="spellStart"/>
       <w:r>
         <w:rPr>
           <w:rFonts w:cstheme="majorHAnsi"/>
@@ -218,7 +260,56 @@
           <w:rFonts w:cstheme="majorHAnsi"/>
           <w:lang w:val="en-US"/>
         </w:rPr>
-        <w:t>_emission_params(symbol_word_counts, symbol_counts)</w:t>
+        <w:t>_emission_</w:t>
+      </w:r>
+      <w:proofErr w:type="gramStart"/>
+      <w:r>
+        <w:rPr>
+          <w:rFonts w:cstheme="majorHAnsi"/>
+          <w:lang w:val="en-US"/>
+        </w:rPr>
+        <w:t>params</w:t>
+      </w:r>
+      <w:proofErr w:type="spellEnd"/>
+      <w:r>
+        <w:rPr>
+          <w:rFonts w:cstheme="majorHAnsi"/>
+          <w:lang w:val="en-US"/>
+        </w:rPr>
+        <w:t>(</w:t>
+      </w:r>
+      <w:proofErr w:type="spellStart"/>
+      <w:proofErr w:type="gramEnd"/>
+      <w:r>
+        <w:rPr>
+          <w:rFonts w:cstheme="majorHAnsi"/>
+          <w:lang w:val="en-US"/>
+        </w:rPr>
+        <w:t>symbol_word_counts</w:t>
+      </w:r>
+      <w:proofErr w:type="spellEnd"/>
+      <w:r>
+        <w:rPr>
+          <w:rFonts w:cstheme="majorHAnsi"/>
+          <w:lang w:val="en-US"/>
+        </w:rPr>
+        <w:t xml:space="preserve">, </w:t>
+      </w:r>
+      <w:proofErr w:type="spellStart"/>
+      <w:r>
+        <w:rPr>
+          <w:rFonts w:cstheme="majorHAnsi"/>
+          <w:lang w:val="en-US"/>
+        </w:rPr>
+        <w:t>symbol_counts</w:t>
+      </w:r>
+      <w:proofErr w:type="spellEnd"/>
+      <w:r>
+        <w:rPr>
+          <w:rFonts w:cstheme="majorHAnsi"/>
+          <w:lang w:val="en-US"/>
+        </w:rPr>
+        <w:t>)</w:t>
       </w:r>
     </w:p>
     <w:p>
@@ -409,12 +500,37 @@
           <w:lang w:val="en-US"/>
         </w:rPr>
       </w:pPr>
-      <w:r>
-        <w:rPr>
-          <w:rFonts w:cstheme="majorHAnsi"/>
-          <w:lang w:val="en-US"/>
-        </w:rPr>
-        <w:t>get_emission_probabilities(training_file)</w:t>
+      <w:proofErr w:type="spellStart"/>
+      <w:r>
+        <w:rPr>
+          <w:rFonts w:cstheme="majorHAnsi"/>
+          <w:lang w:val="en-US"/>
+        </w:rPr>
+        <w:t>get_emission_probabilities</w:t>
+      </w:r>
+      <w:proofErr w:type="spellEnd"/>
+      <w:r>
+        <w:rPr>
+          <w:rFonts w:cstheme="majorHAnsi"/>
+          <w:lang w:val="en-US"/>
+        </w:rPr>
+        <w:t>(</w:t>
+      </w:r>
+      <w:proofErr w:type="spellStart"/>
+      <w:r>
+        <w:rPr>
+          <w:rFonts w:cstheme="majorHAnsi"/>
+          <w:lang w:val="en-US"/>
+        </w:rPr>
+        <w:t>training_file</w:t>
+      </w:r>
+      <w:proofErr w:type="spellEnd"/>
+      <w:r>
+        <w:rPr>
+          <w:rFonts w:cstheme="majorHAnsi"/>
+          <w:lang w:val="en-US"/>
+        </w:rPr>
+        <w:t>)</w:t>
       </w:r>
     </w:p>
     <w:p>
@@ -444,12 +560,69 @@
           <w:lang w:val="en-US"/>
         </w:rPr>
       </w:pPr>
-      <w:r>
-        <w:rPr>
-          <w:rFonts w:cstheme="majorHAnsi"/>
-          <w:lang w:val="en-US"/>
-        </w:rPr>
-        <w:t>emission_probability(symbol, word, emission_probabilities, symbol_counts)</w:t>
+      <w:proofErr w:type="spellStart"/>
+      <w:r>
+        <w:rPr>
+          <w:rFonts w:cstheme="majorHAnsi"/>
+          <w:lang w:val="en-US"/>
+        </w:rPr>
+        <w:t>emission_</w:t>
+      </w:r>
+      <w:proofErr w:type="gramStart"/>
+      <w:r>
+        <w:rPr>
+          <w:rFonts w:cstheme="majorHAnsi"/>
+          <w:lang w:val="en-US"/>
+        </w:rPr>
+        <w:t>probability</w:t>
+      </w:r>
+      <w:proofErr w:type="spellEnd"/>
+      <w:r>
+        <w:rPr>
+          <w:rFonts w:cstheme="majorHAnsi"/>
+          <w:lang w:val="en-US"/>
+        </w:rPr>
+        <w:t>(</w:t>
+      </w:r>
+      <w:proofErr w:type="gramEnd"/>
+      <w:r>
+        <w:rPr>
+          <w:rFonts w:cstheme="majorHAnsi"/>
+          <w:lang w:val="en-US"/>
+        </w:rPr>
+        <w:t xml:space="preserve">symbol, word, </w:t>
+      </w:r>
+      <w:proofErr w:type="spellStart"/>
+      <w:r>
+        <w:rPr>
+          <w:rFonts w:cstheme="majorHAnsi"/>
+          <w:lang w:val="en-US"/>
+        </w:rPr>
+        <w:t>emission_probabilities</w:t>
+      </w:r>
+      <w:proofErr w:type="spellEnd"/>
+      <w:r>
+        <w:rPr>
+          <w:rFonts w:cstheme="majorHAnsi"/>
+          <w:lang w:val="en-US"/>
+        </w:rPr>
+        <w:t xml:space="preserve">, </w:t>
+      </w:r>
+      <w:proofErr w:type="spellStart"/>
+      <w:r>
+        <w:rPr>
+          <w:rFonts w:cstheme="majorHAnsi"/>
+          <w:lang w:val="en-US"/>
+        </w:rPr>
+        <w:t>symbol_counts</w:t>
+      </w:r>
+      <w:proofErr w:type="spellEnd"/>
+      <w:r>
+        <w:rPr>
+          <w:rFonts w:cstheme="majorHAnsi"/>
+          <w:lang w:val="en-US"/>
+        </w:rPr>
+        <w:t>)</w:t>
       </w:r>
     </w:p>
     <w:p>
@@ -639,7 +812,27 @@
           <w:sz w:val="22"/>
           <w:szCs w:val="22"/>
         </w:rPr>
-        <w:t xml:space="preserve">Otherwise, the emission probability for a given word and symbol will be taken from the emission_probabilities dictionary. </w:t>
+        <w:t xml:space="preserve">Otherwise, the emission probability for a given word and symbol will be taken from the </w:t>
+      </w:r>
+      <w:proofErr w:type="spellStart"/>
+      <w:r>
+        <w:rPr>
+          <w:rFonts w:asciiTheme="majorHAnsi" w:hAnsiTheme="majorHAnsi" w:cstheme="majorHAnsi"/>
+          <w:color w:val="222222"/>
+          <w:sz w:val="22"/>
+          <w:szCs w:val="22"/>
+        </w:rPr>
+        <w:t>emission_probabilities</w:t>
+      </w:r>
+      <w:proofErr w:type="spellEnd"/>
+      <w:r>
+        <w:rPr>
+          <w:rFonts w:asciiTheme="majorHAnsi" w:hAnsiTheme="majorHAnsi" w:cstheme="majorHAnsi"/>
+          <w:color w:val="222222"/>
+          <w:sz w:val="22"/>
+          <w:szCs w:val="22"/>
+        </w:rPr>
+        <w:t xml:space="preserve"> dictionary. </w:t>
       </w:r>
     </w:p>
     <w:p>
@@ -654,13 +847,79 @@
           <w:lang w:val="en-US"/>
         </w:rPr>
       </w:pPr>
+      <w:proofErr w:type="spellStart"/>
       <w:r>
         <w:rPr>
           <w:rFonts w:cstheme="majorHAnsi"/>
           <w:lang w:val="en-US"/>
         </w:rPr>
         <w:lastRenderedPageBreak/>
-        <w:t>find_symbol_estimate(dev_file, emission_probabilities, symbol_counts)</w:t>
+        <w:t>find_symbol_</w:t>
+      </w:r>
+      <w:proofErr w:type="gramStart"/>
+      <w:r>
+        <w:rPr>
+          <w:rFonts w:cstheme="majorHAnsi"/>
+          <w:lang w:val="en-US"/>
+        </w:rPr>
+        <w:t>estimate</w:t>
+      </w:r>
+      <w:proofErr w:type="spellEnd"/>
+      <w:r>
+        <w:rPr>
+          <w:rFonts w:cstheme="majorHAnsi"/>
+          <w:lang w:val="en-US"/>
+        </w:rPr>
+        <w:t>(</w:t>
+      </w:r>
+      <w:proofErr w:type="spellStart"/>
+      <w:proofErr w:type="gramEnd"/>
+      <w:r>
+        <w:rPr>
+          <w:rFonts w:cstheme="majorHAnsi"/>
+          <w:lang w:val="en-US"/>
+        </w:rPr>
+        <w:t>dev_file</w:t>
+      </w:r>
+      <w:proofErr w:type="spellEnd"/>
+      <w:r>
+        <w:rPr>
+          <w:rFonts w:cstheme="majorHAnsi"/>
+          <w:lang w:val="en-US"/>
+        </w:rPr>
+        <w:t xml:space="preserve">, </w:t>
+      </w:r>
+      <w:proofErr w:type="spellStart"/>
+      <w:r>
+        <w:rPr>
+          <w:rFonts w:cstheme="majorHAnsi"/>
+          <w:lang w:val="en-US"/>
+        </w:rPr>
+        <w:t>emission_probabilities</w:t>
+      </w:r>
+      <w:proofErr w:type="spellEnd"/>
+      <w:r>
+        <w:rPr>
+          <w:rFonts w:cstheme="majorHAnsi"/>
+          <w:lang w:val="en-US"/>
+        </w:rPr>
+        <w:t xml:space="preserve">, </w:t>
+      </w:r>
+      <w:proofErr w:type="spellStart"/>
+      <w:r>
+        <w:rPr>
+          <w:rFonts w:cstheme="majorHAnsi"/>
+          <w:lang w:val="en-US"/>
+        </w:rPr>
+        <w:t>symbol_counts</w:t>
+      </w:r>
+      <w:proofErr w:type="spellEnd"/>
+      <w:r>
+        <w:rPr>
+          <w:rFonts w:cstheme="majorHAnsi"/>
+          <w:lang w:val="en-US"/>
+        </w:rPr>
+        <w:t>)</w:t>
       </w:r>
     </w:p>
     <w:p>
@@ -829,7 +1088,23 @@
           <w:rFonts w:asciiTheme="majorHAnsi" w:hAnsiTheme="majorHAnsi" w:cstheme="majorHAnsi"/>
           <w:lang w:val="en-US"/>
         </w:rPr>
-        <w:t xml:space="preserve">This function then returns a list of all predicted symbols for the dev_file. </w:t>
+        <w:t xml:space="preserve">This function then returns a list of all predicted symbols for the </w:t>
+      </w:r>
+      <w:proofErr w:type="spellStart"/>
+      <w:r>
+        <w:rPr>
+          <w:rFonts w:asciiTheme="majorHAnsi" w:hAnsiTheme="majorHAnsi" w:cstheme="majorHAnsi"/>
+          <w:lang w:val="en-US"/>
+        </w:rPr>
+        <w:t>dev_file</w:t>
+      </w:r>
+      <w:proofErr w:type="spellEnd"/>
+      <w:r>
+        <w:rPr>
+          <w:rFonts w:asciiTheme="majorHAnsi" w:hAnsiTheme="majorHAnsi" w:cstheme="majorHAnsi"/>
+          <w:lang w:val="en-US"/>
+        </w:rPr>
+        <w:t xml:space="preserve">. </w:t>
       </w:r>
     </w:p>
     <w:p>
@@ -2089,12 +2364,37 @@
           <w:lang w:val="en-US"/>
         </w:rPr>
       </w:pPr>
-      <w:r>
-        <w:rPr>
-          <w:rFonts w:cstheme="majorHAnsi"/>
-          <w:lang w:val="en-US"/>
-        </w:rPr>
-        <w:t>get_symbol_symbol_counts(training_data)</w:t>
+      <w:proofErr w:type="spellStart"/>
+      <w:r>
+        <w:rPr>
+          <w:rFonts w:cstheme="majorHAnsi"/>
+          <w:lang w:val="en-US"/>
+        </w:rPr>
+        <w:t>get_symbol_symbol_counts</w:t>
+      </w:r>
+      <w:proofErr w:type="spellEnd"/>
+      <w:r>
+        <w:rPr>
+          <w:rFonts w:cstheme="majorHAnsi"/>
+          <w:lang w:val="en-US"/>
+        </w:rPr>
+        <w:t>(</w:t>
+      </w:r>
+      <w:proofErr w:type="spellStart"/>
+      <w:r>
+        <w:rPr>
+          <w:rFonts w:cstheme="majorHAnsi"/>
+          <w:lang w:val="en-US"/>
+        </w:rPr>
+        <w:t>training_data</w:t>
+      </w:r>
+      <w:proofErr w:type="spellEnd"/>
+      <w:r>
+        <w:rPr>
+          <w:rFonts w:cstheme="majorHAnsi"/>
+          <w:lang w:val="en-US"/>
+        </w:rPr>
+        <w:t>)</w:t>
       </w:r>
     </w:p>
     <w:p>
@@ -2109,7 +2409,23 @@
           <w:rFonts w:asciiTheme="majorHAnsi" w:hAnsiTheme="majorHAnsi" w:cstheme="majorHAnsi"/>
           <w:lang w:val="en-US"/>
         </w:rPr>
-        <w:t>This function takes a training data file and returns a tuple of two dictionaries, the first of which is a nested dictionary of symbol-to-symbol transition counts, where the value of d[symbol1][symbol2] is the counts of “</w:t>
+        <w:t>This function takes a training data file and returns a tuple of two dictionaries, the first of which is a nested dictionary of symbol-to-symbol transition counts, where the value of d[symbol</w:t>
+      </w:r>
+      <w:proofErr w:type="gramStart"/>
+      <w:r>
+        <w:rPr>
+          <w:rFonts w:asciiTheme="majorHAnsi" w:hAnsiTheme="majorHAnsi" w:cstheme="majorHAnsi"/>
+          <w:lang w:val="en-US"/>
+        </w:rPr>
+        <w:t>1][</w:t>
+      </w:r>
+      <w:proofErr w:type="gramEnd"/>
+      <w:r>
+        <w:rPr>
+          <w:rFonts w:asciiTheme="majorHAnsi" w:hAnsiTheme="majorHAnsi" w:cstheme="majorHAnsi"/>
+          <w:lang w:val="en-US"/>
+        </w:rPr>
+        <w:t>symbol2] is the counts of “</w:t>
       </w:r>
       <w:r>
         <w:rPr>
@@ -2154,12 +2470,62 @@
           <w:lang w:val="en-US"/>
         </w:rPr>
       </w:pPr>
-      <w:r>
-        <w:rPr>
-          <w:rFonts w:cstheme="majorHAnsi"/>
-          <w:lang w:val="en-US"/>
-        </w:rPr>
-        <w:t>estimate_transition_params(symbol_symbol_counts, symbol_counts)</w:t>
+      <w:proofErr w:type="spellStart"/>
+      <w:r>
+        <w:rPr>
+          <w:rFonts w:cstheme="majorHAnsi"/>
+          <w:lang w:val="en-US"/>
+        </w:rPr>
+        <w:t>estimate_transition_</w:t>
+      </w:r>
+      <w:proofErr w:type="gramStart"/>
+      <w:r>
+        <w:rPr>
+          <w:rFonts w:cstheme="majorHAnsi"/>
+          <w:lang w:val="en-US"/>
+        </w:rPr>
+        <w:t>params</w:t>
+      </w:r>
+      <w:proofErr w:type="spellEnd"/>
+      <w:r>
+        <w:rPr>
+          <w:rFonts w:cstheme="majorHAnsi"/>
+          <w:lang w:val="en-US"/>
+        </w:rPr>
+        <w:t>(</w:t>
+      </w:r>
+      <w:proofErr w:type="spellStart"/>
+      <w:proofErr w:type="gramEnd"/>
+      <w:r>
+        <w:rPr>
+          <w:rFonts w:cstheme="majorHAnsi"/>
+          <w:lang w:val="en-US"/>
+        </w:rPr>
+        <w:t>symbol_symbol_counts</w:t>
+      </w:r>
+      <w:proofErr w:type="spellEnd"/>
+      <w:r>
+        <w:rPr>
+          <w:rFonts w:cstheme="majorHAnsi"/>
+          <w:lang w:val="en-US"/>
+        </w:rPr>
+        <w:t xml:space="preserve">, </w:t>
+      </w:r>
+      <w:proofErr w:type="spellStart"/>
+      <w:r>
+        <w:rPr>
+          <w:rFonts w:cstheme="majorHAnsi"/>
+          <w:lang w:val="en-US"/>
+        </w:rPr>
+        <w:t>symbol_counts</w:t>
+      </w:r>
+      <w:proofErr w:type="spellEnd"/>
+      <w:r>
+        <w:rPr>
+          <w:rFonts w:cstheme="majorHAnsi"/>
+          <w:lang w:val="en-US"/>
+        </w:rPr>
+        <w:t>)</w:t>
       </w:r>
     </w:p>
     <w:p>
@@ -2174,7 +2540,23 @@
           <w:rFonts w:asciiTheme="majorHAnsi" w:hAnsiTheme="majorHAnsi" w:cstheme="majorHAnsi"/>
           <w:lang w:val="en-US"/>
         </w:rPr>
-        <w:t xml:space="preserve">This function takes in the outputs from function 1, and returns a nested dictionary of transition probabilities, where the value of d[symbol1][symbol2] is the probability of transitioning from symbol1 to symbol2. </w:t>
+        <w:t>This function takes in the outputs from function 1, and returns a nested dictionary of transition probabilities, where the value of d[symbol</w:t>
+      </w:r>
+      <w:proofErr w:type="gramStart"/>
+      <w:r>
+        <w:rPr>
+          <w:rFonts w:asciiTheme="majorHAnsi" w:hAnsiTheme="majorHAnsi" w:cstheme="majorHAnsi"/>
+          <w:lang w:val="en-US"/>
+        </w:rPr>
+        <w:t>1][</w:t>
+      </w:r>
+      <w:proofErr w:type="gramEnd"/>
+      <w:r>
+        <w:rPr>
+          <w:rFonts w:asciiTheme="majorHAnsi" w:hAnsiTheme="majorHAnsi" w:cstheme="majorHAnsi"/>
+          <w:lang w:val="en-US"/>
+        </w:rPr>
+        <w:t xml:space="preserve">symbol2] is the probability of transitioning from symbol1 to symbol2. </w:t>
       </w:r>
     </w:p>
     <w:p>
@@ -2275,13 +2657,38 @@
           <w:lang w:val="en-US"/>
         </w:rPr>
       </w:pPr>
+      <w:proofErr w:type="spellStart"/>
       <w:r>
         <w:rPr>
           <w:rFonts w:cstheme="majorHAnsi"/>
           <w:lang w:val="en-US"/>
         </w:rPr>
         <w:lastRenderedPageBreak/>
-        <w:t>get_transition_probabilities(training_file)</w:t>
+        <w:t>get_transition_probabilities</w:t>
+      </w:r>
+      <w:proofErr w:type="spellEnd"/>
+      <w:r>
+        <w:rPr>
+          <w:rFonts w:cstheme="majorHAnsi"/>
+          <w:lang w:val="en-US"/>
+        </w:rPr>
+        <w:t>(</w:t>
+      </w:r>
+      <w:proofErr w:type="spellStart"/>
+      <w:r>
+        <w:rPr>
+          <w:rFonts w:cstheme="majorHAnsi"/>
+          <w:lang w:val="en-US"/>
+        </w:rPr>
+        <w:t>training_file</w:t>
+      </w:r>
+      <w:proofErr w:type="spellEnd"/>
+      <w:r>
+        <w:rPr>
+          <w:rFonts w:cstheme="majorHAnsi"/>
+          <w:lang w:val="en-US"/>
+        </w:rPr>
+        <w:t>)</w:t>
       </w:r>
     </w:p>
     <w:p>
@@ -2311,12 +2718,37 @@
           <w:lang w:val="en-US"/>
         </w:rPr>
       </w:pPr>
-      <w:r>
-        <w:rPr>
-          <w:rFonts w:cstheme="majorHAnsi"/>
-          <w:lang w:val="en-US"/>
-        </w:rPr>
-        <w:t>get_observation_sequences(dev_file)</w:t>
+      <w:proofErr w:type="spellStart"/>
+      <w:r>
+        <w:rPr>
+          <w:rFonts w:cstheme="majorHAnsi"/>
+          <w:lang w:val="en-US"/>
+        </w:rPr>
+        <w:t>get_observation_sequences</w:t>
+      </w:r>
+      <w:proofErr w:type="spellEnd"/>
+      <w:r>
+        <w:rPr>
+          <w:rFonts w:cstheme="majorHAnsi"/>
+          <w:lang w:val="en-US"/>
+        </w:rPr>
+        <w:t>(</w:t>
+      </w:r>
+      <w:proofErr w:type="spellStart"/>
+      <w:r>
+        <w:rPr>
+          <w:rFonts w:cstheme="majorHAnsi"/>
+          <w:lang w:val="en-US"/>
+        </w:rPr>
+        <w:t>dev_file</w:t>
+      </w:r>
+      <w:proofErr w:type="spellEnd"/>
+      <w:r>
+        <w:rPr>
+          <w:rFonts w:cstheme="majorHAnsi"/>
+          <w:lang w:val="en-US"/>
+        </w:rPr>
+        <w:t>)</w:t>
       </w:r>
     </w:p>
     <w:p>
@@ -2346,12 +2778,71 @@
           <w:lang w:val="en-US"/>
         </w:rPr>
       </w:pPr>
-      <w:r>
-        <w:rPr>
-          <w:rFonts w:cstheme="majorHAnsi"/>
-          <w:lang w:val="en-US"/>
-        </w:rPr>
-        <w:t>viterbi(transition_probabilities, emission probabilities, symbol_counts, observation_sequences)</w:t>
+      <w:proofErr w:type="spellStart"/>
+      <w:proofErr w:type="gramStart"/>
+      <w:r>
+        <w:rPr>
+          <w:rFonts w:cstheme="majorHAnsi"/>
+          <w:lang w:val="en-US"/>
+        </w:rPr>
+        <w:t>viterbi</w:t>
+      </w:r>
+      <w:proofErr w:type="spellEnd"/>
+      <w:r>
+        <w:rPr>
+          <w:rFonts w:cstheme="majorHAnsi"/>
+          <w:lang w:val="en-US"/>
+        </w:rPr>
+        <w:t>(</w:t>
+      </w:r>
+      <w:proofErr w:type="spellStart"/>
+      <w:proofErr w:type="gramEnd"/>
+      <w:r>
+        <w:rPr>
+          <w:rFonts w:cstheme="majorHAnsi"/>
+          <w:lang w:val="en-US"/>
+        </w:rPr>
+        <w:t>transition_probabilities</w:t>
+      </w:r>
+      <w:proofErr w:type="spellEnd"/>
+      <w:r>
+        <w:rPr>
+          <w:rFonts w:cstheme="majorHAnsi"/>
+          <w:lang w:val="en-US"/>
+        </w:rPr>
+        <w:t xml:space="preserve">, emission probabilities, </w:t>
+      </w:r>
+      <w:proofErr w:type="spellStart"/>
+      <w:r>
+        <w:rPr>
+          <w:rFonts w:cstheme="majorHAnsi"/>
+          <w:lang w:val="en-US"/>
+        </w:rPr>
+        <w:t>symbol_counts</w:t>
+      </w:r>
+      <w:proofErr w:type="spellEnd"/>
+      <w:r>
+        <w:rPr>
+          <w:rFonts w:cstheme="majorHAnsi"/>
+          <w:lang w:val="en-US"/>
+        </w:rPr>
+        <w:t xml:space="preserve">, </w:t>
+      </w:r>
+      <w:proofErr w:type="spellStart"/>
+      <w:r>
+        <w:rPr>
+          <w:rFonts w:cstheme="majorHAnsi"/>
+          <w:lang w:val="en-US"/>
+        </w:rPr>
+        <w:t>observation_sequences</w:t>
+      </w:r>
+      <w:proofErr w:type="spellEnd"/>
+      <w:r>
+        <w:rPr>
+          <w:rFonts w:cstheme="majorHAnsi"/>
+          <w:lang w:val="en-US"/>
+        </w:rPr>
+        <w:t>)</w:t>
       </w:r>
     </w:p>
     <w:p>
@@ -3632,12 +4123,85 @@
           <w:lang w:val="en-US"/>
         </w:rPr>
       </w:pPr>
-      <w:r>
-        <w:rPr>
-          <w:rFonts w:cstheme="majorHAnsi"/>
-          <w:lang w:val="en-US"/>
-        </w:rPr>
-        <w:t xml:space="preserve">top_m_viterbi(m, transition probabilities, emission_probabilities, symbol_counts, observation_sequences) </w:t>
+      <w:proofErr w:type="spellStart"/>
+      <w:r>
+        <w:rPr>
+          <w:rFonts w:cstheme="majorHAnsi"/>
+          <w:lang w:val="en-US"/>
+        </w:rPr>
+        <w:t>top_m_</w:t>
+      </w:r>
+      <w:proofErr w:type="gramStart"/>
+      <w:r>
+        <w:rPr>
+          <w:rFonts w:cstheme="majorHAnsi"/>
+          <w:lang w:val="en-US"/>
+        </w:rPr>
+        <w:t>viterbi</w:t>
+      </w:r>
+      <w:proofErr w:type="spellEnd"/>
+      <w:r>
+        <w:rPr>
+          <w:rFonts w:cstheme="majorHAnsi"/>
+          <w:lang w:val="en-US"/>
+        </w:rPr>
+        <w:t>(</w:t>
+      </w:r>
+      <w:proofErr w:type="gramEnd"/>
+      <w:r>
+        <w:rPr>
+          <w:rFonts w:cstheme="majorHAnsi"/>
+          <w:lang w:val="en-US"/>
+        </w:rPr>
+        <w:t xml:space="preserve">m, transition probabilities, </w:t>
+      </w:r>
+      <w:proofErr w:type="spellStart"/>
+      <w:r>
+        <w:rPr>
+          <w:rFonts w:cstheme="majorHAnsi"/>
+          <w:lang w:val="en-US"/>
+        </w:rPr>
+        <w:t>emission_probabilities</w:t>
+      </w:r>
+      <w:proofErr w:type="spellEnd"/>
+      <w:r>
+        <w:rPr>
+          <w:rFonts w:cstheme="majorHAnsi"/>
+          <w:lang w:val="en-US"/>
+        </w:rPr>
+        <w:t xml:space="preserve">, </w:t>
+      </w:r>
+      <w:proofErr w:type="spellStart"/>
+      <w:r>
+        <w:rPr>
+          <w:rFonts w:cstheme="majorHAnsi"/>
+          <w:lang w:val="en-US"/>
+        </w:rPr>
+        <w:t>symbol_counts</w:t>
+      </w:r>
+      <w:proofErr w:type="spellEnd"/>
+      <w:r>
+        <w:rPr>
+          <w:rFonts w:cstheme="majorHAnsi"/>
+          <w:lang w:val="en-US"/>
+        </w:rPr>
+        <w:t xml:space="preserve">, </w:t>
+      </w:r>
+      <w:proofErr w:type="spellStart"/>
+      <w:r>
+        <w:rPr>
+          <w:rFonts w:cstheme="majorHAnsi"/>
+          <w:lang w:val="en-US"/>
+        </w:rPr>
+        <w:t>observation_sequences</w:t>
+      </w:r>
+      <w:proofErr w:type="spellEnd"/>
+      <w:r>
+        <w:rPr>
+          <w:rFonts w:cstheme="majorHAnsi"/>
+          <w:lang w:val="en-US"/>
+        </w:rPr>
+        <w:t xml:space="preserve">) </w:t>
       </w:r>
     </w:p>
     <w:p>
@@ -3654,6 +4218,74 @@
         </w:rPr>
         <w:t xml:space="preserve">This function is an edited version of the Viterbi algorithm detailed in part 3, and it returns a nested list, each element being the top m paths for each sequence, and within that a tuple of the score and the predicted symbols. </w:t>
       </w:r>
+    </w:p>
+    <w:p>
+      <w:pPr>
+        <w:rPr>
+          <w:rFonts w:asciiTheme="majorHAnsi" w:hAnsiTheme="majorHAnsi" w:cstheme="majorHAnsi"/>
+          <w:lang w:val="en-US"/>
+        </w:rPr>
+      </w:pPr>
+      <w:r>
+        <w:rPr>
+          <w:rFonts w:asciiTheme="majorHAnsi" w:hAnsiTheme="majorHAnsi" w:cstheme="majorHAnsi"/>
+          <w:lang w:val="en-US"/>
+        </w:rPr>
+        <w:t>In this function, we do two forward passes. In the first forward pass we get a matrix of top m scores, where the (</w:t>
+      </w:r>
+      <w:proofErr w:type="spellStart"/>
+      <w:proofErr w:type="gramStart"/>
+      <w:r>
+        <w:rPr>
+          <w:rFonts w:asciiTheme="majorHAnsi" w:hAnsiTheme="majorHAnsi" w:cstheme="majorHAnsi"/>
+          <w:lang w:val="en-US"/>
+        </w:rPr>
+        <w:t>k,v</w:t>
+      </w:r>
+      <w:proofErr w:type="spellEnd"/>
+      <w:proofErr w:type="gramEnd"/>
+      <w:r>
+        <w:rPr>
+          <w:rFonts w:asciiTheme="majorHAnsi" w:hAnsiTheme="majorHAnsi" w:cstheme="majorHAnsi"/>
+          <w:lang w:val="en-US"/>
+        </w:rPr>
+        <w:t>) entry is a list of top m scores and their corresponding preceding symbol for the k</w:t>
+      </w:r>
+      <w:r>
+        <w:rPr>
+          <w:rFonts w:asciiTheme="majorHAnsi" w:hAnsiTheme="majorHAnsi" w:cstheme="majorHAnsi"/>
+          <w:vertAlign w:val="superscript"/>
+          <w:lang w:val="en-US"/>
+        </w:rPr>
+        <w:t>th</w:t>
+      </w:r>
+      <w:r>
+        <w:rPr>
+          <w:rFonts w:asciiTheme="majorHAnsi" w:hAnsiTheme="majorHAnsi" w:cstheme="majorHAnsi"/>
+          <w:lang w:val="en-US"/>
+        </w:rPr>
+        <w:t xml:space="preserve"> observation with symbol v. In the second pass we a matrix of top m symbol sequences (paths), where the (</w:t>
+      </w:r>
+      <w:proofErr w:type="spellStart"/>
+      <w:proofErr w:type="gramStart"/>
+      <w:r>
+        <w:rPr>
+          <w:rFonts w:asciiTheme="majorHAnsi" w:hAnsiTheme="majorHAnsi" w:cstheme="majorHAnsi"/>
+          <w:lang w:val="en-US"/>
+        </w:rPr>
+        <w:t>k,v</w:t>
+      </w:r>
+      <w:proofErr w:type="spellEnd"/>
+      <w:proofErr w:type="gramEnd"/>
+      <w:r>
+        <w:rPr>
+          <w:rFonts w:asciiTheme="majorHAnsi" w:hAnsiTheme="majorHAnsi" w:cstheme="majorHAnsi"/>
+          <w:lang w:val="en-US"/>
+        </w:rPr>
+        <w:t xml:space="preserve">) entry contains a list of the top m paths of length k ending with symbol v. </w:t>
+      </w:r>
+      <w:bookmarkStart w:id="0" w:name="_GoBack"/>
+      <w:bookmarkEnd w:id="0"/>
     </w:p>
     <w:p>
       <w:pPr>
@@ -3906,6 +4538,7 @@
                 <w:rFonts w:asciiTheme="majorHAnsi" w:hAnsiTheme="majorHAnsi" w:cstheme="majorHAnsi"/>
                 <w:lang w:val="en-US"/>
               </w:rPr>
+              <w:lastRenderedPageBreak/>
               <w:t>Entity in Prediction</w:t>
             </w:r>
           </w:p>
@@ -4428,7 +5061,6 @@
                 <w:b/>
                 <w:lang w:val="en-US"/>
               </w:rPr>
-              <w:lastRenderedPageBreak/>
               <w:t xml:space="preserve">Correct Sentiment </w:t>
             </w:r>
           </w:p>
@@ -4897,7 +5529,17 @@
           <w:sz w:val="22"/>
           <w:szCs w:val="22"/>
         </w:rPr>
-        <w:t>We chose to use a second order Markov chain (HMM2), or a trigram model, instead of the usual 1st order Markov chain or bigram model. So instead of the bigram transition probability a</w:t>
+        <w:t xml:space="preserve">We chose to use a second order Markov chain (HMM2), or a trigram model, instead of the usual 1st order Markov chain or bigram model. So instead of the bigram transition probability </w:t>
+      </w:r>
+      <w:proofErr w:type="spellStart"/>
+      <w:r>
+        <w:rPr>
+          <w:rFonts w:asciiTheme="majorHAnsi" w:hAnsiTheme="majorHAnsi" w:cstheme="majorHAnsi"/>
+          <w:color w:val="222222"/>
+          <w:sz w:val="22"/>
+          <w:szCs w:val="22"/>
+        </w:rPr>
+        <w:t>a</w:t>
       </w:r>
       <w:r>
         <w:rPr>
@@ -4909,6 +5551,7 @@
         </w:rPr>
         <w:t>ij</w:t>
       </w:r>
+      <w:proofErr w:type="spellEnd"/>
       <w:r>
         <w:rPr>
           <w:rStyle w:val="apple-converted-space"/>
@@ -4926,7 +5569,28 @@
           <w:sz w:val="22"/>
           <w:szCs w:val="22"/>
         </w:rPr>
-        <w:t>= P(r</w:t>
+        <w:t xml:space="preserve">= </w:t>
+      </w:r>
+      <w:proofErr w:type="gramStart"/>
+      <w:r>
+        <w:rPr>
+          <w:rFonts w:asciiTheme="majorHAnsi" w:hAnsiTheme="majorHAnsi" w:cstheme="majorHAnsi"/>
+          <w:color w:val="222222"/>
+          <w:sz w:val="22"/>
+          <w:szCs w:val="22"/>
+        </w:rPr>
+        <w:t>P(</w:t>
+      </w:r>
+      <w:proofErr w:type="spellStart"/>
+      <w:proofErr w:type="gramEnd"/>
+      <w:r>
+        <w:rPr>
+          <w:rFonts w:asciiTheme="majorHAnsi" w:hAnsiTheme="majorHAnsi" w:cstheme="majorHAnsi"/>
+          <w:color w:val="222222"/>
+          <w:sz w:val="22"/>
+          <w:szCs w:val="22"/>
+        </w:rPr>
+        <w:t>r</w:t>
       </w:r>
       <w:r>
         <w:rPr>
@@ -4936,7 +5600,18 @@
           <w:szCs w:val="22"/>
           <w:vertAlign w:val="subscript"/>
         </w:rPr>
-        <w:t>p </w:t>
+        <w:t>p</w:t>
+      </w:r>
+      <w:proofErr w:type="spellEnd"/>
+      <w:r>
+        <w:rPr>
+          <w:rFonts w:asciiTheme="majorHAnsi" w:hAnsiTheme="majorHAnsi" w:cstheme="majorHAnsi"/>
+          <w:color w:val="000000"/>
+          <w:sz w:val="22"/>
+          <w:szCs w:val="22"/>
+          <w:vertAlign w:val="subscript"/>
+        </w:rPr>
+        <w:t> </w:t>
       </w:r>
       <w:r>
         <w:rPr>
@@ -4994,7 +5669,17 @@
           <w:sz w:val="22"/>
           <w:szCs w:val="22"/>
         </w:rPr>
-        <w:t>= t</w:t>
+        <w:t>= </w:t>
+      </w:r>
+      <w:proofErr w:type="spellStart"/>
+      <w:r>
+        <w:rPr>
+          <w:rFonts w:asciiTheme="majorHAnsi" w:hAnsiTheme="majorHAnsi" w:cstheme="majorHAnsi"/>
+          <w:color w:val="222222"/>
+          <w:sz w:val="22"/>
+          <w:szCs w:val="22"/>
+        </w:rPr>
+        <w:t>t</w:t>
       </w:r>
       <w:r>
         <w:rPr>
@@ -5006,6 +5691,7 @@
         </w:rPr>
         <w:t>i</w:t>
       </w:r>
+      <w:proofErr w:type="spellEnd"/>
       <w:r>
         <w:rPr>
           <w:rFonts w:asciiTheme="majorHAnsi" w:hAnsiTheme="majorHAnsi" w:cstheme="majorHAnsi"/>
@@ -5013,7 +5699,17 @@
           <w:sz w:val="22"/>
           <w:szCs w:val="22"/>
         </w:rPr>
-        <w:t>) with a trigram probability a</w:t>
+        <w:t xml:space="preserve">) with a trigram probability </w:t>
+      </w:r>
+      <w:proofErr w:type="spellStart"/>
+      <w:r>
+        <w:rPr>
+          <w:rFonts w:asciiTheme="majorHAnsi" w:hAnsiTheme="majorHAnsi" w:cstheme="majorHAnsi"/>
+          <w:color w:val="222222"/>
+          <w:sz w:val="22"/>
+          <w:szCs w:val="22"/>
+        </w:rPr>
+        <w:t>a</w:t>
       </w:r>
       <w:r>
         <w:rPr>
@@ -5025,6 +5721,7 @@
         </w:rPr>
         <w:t>ijk</w:t>
       </w:r>
+      <w:proofErr w:type="spellEnd"/>
       <w:r>
         <w:rPr>
           <w:rFonts w:asciiTheme="majorHAnsi" w:hAnsiTheme="majorHAnsi" w:cstheme="majorHAnsi"/>
@@ -5041,7 +5738,17 @@
           <w:sz w:val="22"/>
           <w:szCs w:val="22"/>
         </w:rPr>
-        <w:t>(r</w:t>
+        <w:t>(</w:t>
+      </w:r>
+      <w:proofErr w:type="spellStart"/>
+      <w:r>
+        <w:rPr>
+          <w:rFonts w:asciiTheme="majorHAnsi" w:hAnsiTheme="majorHAnsi" w:cstheme="majorHAnsi"/>
+          <w:color w:val="000000"/>
+          <w:sz w:val="22"/>
+          <w:szCs w:val="22"/>
+        </w:rPr>
+        <w:t>r</w:t>
       </w:r>
       <w:r>
         <w:rPr>
@@ -5051,17 +5758,9 @@
           <w:szCs w:val="22"/>
           <w:vertAlign w:val="subscript"/>
         </w:rPr>
-        <w:t>p </w:t>
-      </w:r>
-      <w:r>
-        <w:rPr>
-          <w:rFonts w:asciiTheme="majorHAnsi" w:hAnsiTheme="majorHAnsi" w:cstheme="majorHAnsi"/>
-          <w:color w:val="000000"/>
-          <w:sz w:val="22"/>
-          <w:szCs w:val="22"/>
-        </w:rPr>
-        <w:t>= t</w:t>
-      </w:r>
+        <w:t>p</w:t>
+      </w:r>
+      <w:proofErr w:type="spellEnd"/>
       <w:r>
         <w:rPr>
           <w:rFonts w:asciiTheme="majorHAnsi" w:hAnsiTheme="majorHAnsi" w:cstheme="majorHAnsi"/>
@@ -5070,7 +5769,7 @@
           <w:szCs w:val="22"/>
           <w:vertAlign w:val="subscript"/>
         </w:rPr>
-        <w:t>k</w:t>
+        <w:t> </w:t>
       </w:r>
       <w:r>
         <w:rPr>
@@ -5079,7 +5778,7 @@
           <w:sz w:val="22"/>
           <w:szCs w:val="22"/>
         </w:rPr>
-        <w:t>Ir</w:t>
+        <w:t>= t</w:t>
       </w:r>
       <w:r>
         <w:rPr>
@@ -5089,7 +5788,7 @@
           <w:szCs w:val="22"/>
           <w:vertAlign w:val="subscript"/>
         </w:rPr>
-        <w:t>p-1 </w:t>
+        <w:t>k</w:t>
       </w:r>
       <w:r>
         <w:rPr>
@@ -5098,7 +5797,7 @@
           <w:sz w:val="22"/>
           <w:szCs w:val="22"/>
         </w:rPr>
-        <w:t>= t</w:t>
+        <w:t>Ir</w:t>
       </w:r>
       <w:r>
         <w:rPr>
@@ -5108,7 +5807,7 @@
           <w:szCs w:val="22"/>
           <w:vertAlign w:val="subscript"/>
         </w:rPr>
-        <w:t>j </w:t>
+        <w:t>p-1 </w:t>
       </w:r>
       <w:r>
         <w:rPr>
@@ -5117,7 +5816,17 @@
           <w:sz w:val="22"/>
           <w:szCs w:val="22"/>
         </w:rPr>
-        <w:t>, r</w:t>
+        <w:t>= </w:t>
+      </w:r>
+      <w:proofErr w:type="spellStart"/>
+      <w:r>
+        <w:rPr>
+          <w:rFonts w:asciiTheme="majorHAnsi" w:hAnsiTheme="majorHAnsi" w:cstheme="majorHAnsi"/>
+          <w:color w:val="000000"/>
+          <w:sz w:val="22"/>
+          <w:szCs w:val="22"/>
+        </w:rPr>
+        <w:t>t</w:t>
       </w:r>
       <w:r>
         <w:rPr>
@@ -5127,17 +5836,9 @@
           <w:szCs w:val="22"/>
           <w:vertAlign w:val="subscript"/>
         </w:rPr>
-        <w:t>p-2</w:t>
-      </w:r>
-      <w:r>
-        <w:rPr>
-          <w:rFonts w:asciiTheme="majorHAnsi" w:hAnsiTheme="majorHAnsi" w:cstheme="majorHAnsi"/>
-          <w:color w:val="000000"/>
-          <w:sz w:val="22"/>
-          <w:szCs w:val="22"/>
-        </w:rPr>
-        <w:t> = t</w:t>
-      </w:r>
+        <w:t>j</w:t>
+      </w:r>
+      <w:proofErr w:type="spellEnd"/>
       <w:r>
         <w:rPr>
           <w:rFonts w:asciiTheme="majorHAnsi" w:hAnsiTheme="majorHAnsi" w:cstheme="majorHAnsi"/>
@@ -5146,8 +5847,57 @@
           <w:szCs w:val="22"/>
           <w:vertAlign w:val="subscript"/>
         </w:rPr>
+        <w:t> </w:t>
+      </w:r>
+      <w:r>
+        <w:rPr>
+          <w:rFonts w:asciiTheme="majorHAnsi" w:hAnsiTheme="majorHAnsi" w:cstheme="majorHAnsi"/>
+          <w:color w:val="000000"/>
+          <w:sz w:val="22"/>
+          <w:szCs w:val="22"/>
+        </w:rPr>
+        <w:t>, r</w:t>
+      </w:r>
+      <w:r>
+        <w:rPr>
+          <w:rFonts w:asciiTheme="majorHAnsi" w:hAnsiTheme="majorHAnsi" w:cstheme="majorHAnsi"/>
+          <w:color w:val="000000"/>
+          <w:sz w:val="22"/>
+          <w:szCs w:val="22"/>
+          <w:vertAlign w:val="subscript"/>
+        </w:rPr>
+        <w:t>p-2</w:t>
+      </w:r>
+      <w:r>
+        <w:rPr>
+          <w:rFonts w:asciiTheme="majorHAnsi" w:hAnsiTheme="majorHAnsi" w:cstheme="majorHAnsi"/>
+          <w:color w:val="000000"/>
+          <w:sz w:val="22"/>
+          <w:szCs w:val="22"/>
+        </w:rPr>
+        <w:t> = </w:t>
+      </w:r>
+      <w:proofErr w:type="spellStart"/>
+      <w:r>
+        <w:rPr>
+          <w:rFonts w:asciiTheme="majorHAnsi" w:hAnsiTheme="majorHAnsi" w:cstheme="majorHAnsi"/>
+          <w:color w:val="000000"/>
+          <w:sz w:val="22"/>
+          <w:szCs w:val="22"/>
+        </w:rPr>
+        <w:t>t</w:t>
+      </w:r>
+      <w:r>
+        <w:rPr>
+          <w:rFonts w:asciiTheme="majorHAnsi" w:hAnsiTheme="majorHAnsi" w:cstheme="majorHAnsi"/>
+          <w:color w:val="000000"/>
+          <w:sz w:val="22"/>
+          <w:szCs w:val="22"/>
+          <w:vertAlign w:val="subscript"/>
+        </w:rPr>
         <w:t>i</w:t>
       </w:r>
+      <w:proofErr w:type="spellEnd"/>
       <w:r>
         <w:rPr>
           <w:rFonts w:asciiTheme="majorHAnsi" w:hAnsiTheme="majorHAnsi" w:cstheme="majorHAnsi"/>
@@ -5479,6 +6229,7 @@
           <w:sz w:val="22"/>
           <w:szCs w:val="22"/>
         </w:rPr>
+        <w:lastRenderedPageBreak/>
         <w:t> </w:t>
       </w:r>
     </w:p>
@@ -5837,7 +6588,6 @@
                 <w:b/>
                 <w:lang w:val="en-US"/>
               </w:rPr>
-              <w:lastRenderedPageBreak/>
               <w:t xml:space="preserve">Correct Entity </w:t>
             </w:r>
           </w:p>
@@ -6666,27 +7416,65 @@
     </w:p>
     <w:p>
       <w:pPr>
-        <w:pStyle w:val="Heading2"/>
-        <w:rPr>
-          <w:b/>
-        </w:rPr>
-      </w:pPr>
-      <w:r>
-        <w:rPr>
-          <w:b/>
-        </w:rPr>
-        <w:t>References</w:t>
+        <w:pStyle w:val="Heading3"/>
+        <w:rPr>
+          <w:lang w:val="en-US"/>
+        </w:rPr>
+      </w:pPr>
+      <w:r>
+        <w:rPr>
+          <w:lang w:val="en-US"/>
+        </w:rPr>
+        <w:t xml:space="preserve">Evaluation </w:t>
       </w:r>
     </w:p>
     <w:p>
-      <w:r>
-        <w:t>Scott M. Thede, Mary P. Harper. 1999. A Second-Order Hidden Markov Model for Part-of-Speech Tagging. page 180.</w:t>
+      <w:pPr>
+        <w:rPr>
+          <w:lang w:val="en-US"/>
+        </w:rPr>
+      </w:pPr>
+      <w:r>
+        <w:rPr>
+          <w:lang w:val="en-US"/>
+        </w:rPr>
+        <w:t xml:space="preserve">The results we attained for part 5 was lower than that of part 4, which could be attributed to the fact that each tweet is relatively short. </w:t>
+      </w:r>
+      <w:r>
+        <w:rPr>
+          <w:lang w:val="en-US"/>
+        </w:rPr>
+        <w:t>This means that during the decoding step, the benefits of taking in “more context” is limited because the short tweets would mean that the underlying states are more disjointed than we would have liked.</w:t>
       </w:r>
     </w:p>
     <w:p>
-      <w:bookmarkStart w:id="0" w:name="_GoBack"/>
-      <w:bookmarkEnd w:id="0"/>
+      <w:pPr>
+        <w:pStyle w:val="Heading2"/>
+        <w:rPr>
+          <w:b/>
+        </w:rPr>
+      </w:pPr>
+      <w:r>
+        <w:rPr>
+          <w:b/>
+        </w:rPr>
+        <w:t>References</w:t>
+      </w:r>
     </w:p>
+    <w:p>
+      <w:r>
+        <w:t xml:space="preserve">Scott M. </w:t>
+      </w:r>
+      <w:proofErr w:type="spellStart"/>
+      <w:r>
+        <w:t>Thede</w:t>
+      </w:r>
+      <w:proofErr w:type="spellEnd"/>
+      <w:r>
+        <w:t>, Mary P. Harper. 1999. A Second-Order Hidden Markov Model for Part-of-Speech Tagging. page 180.</w:t>
+      </w:r>
+    </w:p>
+    <w:p/>
     <w:sectPr>
       <w:pgSz w:w="11906" w:h="16838"/>
       <w:pgMar w:top="1440" w:right="1440" w:bottom="1440" w:left="1440" w:header="708" w:footer="708" w:gutter="0"/>

</xml_diff>